<commit_message>
Added documents and finished editing
</commit_message>
<xml_diff>
--- a/tutorial_document.docx
+++ b/tutorial_document.docx
@@ -59,18 +59,90 @@
       </w:r>
       <w:proofErr w:type="spellEnd"/>
       <w:r>
-        <w:t xml:space="preserve"> setting up a RStudio environment or a Python environment etc. In the setup section, we will discuss possible options in which you can create </w:t>
-      </w:r>
-      <w:r>
-        <w:t>configuration files</w:t>
-      </w:r>
-      <w:r>
-        <w:t xml:space="preserve"> for Binder. </w:t>
+        <w:t xml:space="preserve"> setting up a RStudio environment or a Python environment etc. In the setup section, we will discuss possible options in which you can create configuration files for Binder. </w:t>
       </w:r>
     </w:p>
     <w:p/>
     <w:p>
       <w:r>
+        <w:t>Pros of Binder:</w:t>
+      </w:r>
+    </w:p>
+    <w:p>
+      <w:r>
+        <w:t>Free open</w:t>
+      </w:r>
+      <w:r>
+        <w:t>-</w:t>
+      </w:r>
+      <w:r>
+        <w:t>source hosting service for interactive r documents.</w:t>
+      </w:r>
+    </w:p>
+    <w:p>
+      <w:r>
+        <w:t xml:space="preserve">Usable in several languages. </w:t>
+      </w:r>
+    </w:p>
+    <w:p>
+      <w:r>
+        <w:t xml:space="preserve">Reproducible </w:t>
+      </w:r>
+      <w:r>
+        <w:t xml:space="preserve">research </w:t>
+      </w:r>
+    </w:p>
+    <w:p/>
+    <w:p>
+      <w:r>
+        <w:t>Limitations:</w:t>
+      </w:r>
+      <w:r>
+        <w:br/>
+      </w:r>
+      <w:r>
+        <w:t xml:space="preserve">has </w:t>
+      </w:r>
+      <w:r>
+        <w:t>limited memory</w:t>
+      </w:r>
+      <w:r>
+        <w:t xml:space="preserve">, therefore it is not ideal </w:t>
+      </w:r>
+      <w:r>
+        <w:t xml:space="preserve">large </w:t>
+      </w:r>
+      <w:r>
+        <w:t xml:space="preserve">data </w:t>
+      </w:r>
+      <w:r>
+        <w:t>projects</w:t>
+      </w:r>
+    </w:p>
+    <w:p>
+      <w:r>
+        <w:t xml:space="preserve">Will not remember changes made on the binder framework and will die after 10 minutes of </w:t>
+      </w:r>
+      <w:r>
+        <w:t>inactivity</w:t>
+      </w:r>
+      <w:r>
+        <w:t xml:space="preserve">. </w:t>
+      </w:r>
+    </w:p>
+    <w:p>
+      <w:r>
+        <w:t>An instance cannot live for longer than 12 hours.</w:t>
+      </w:r>
+    </w:p>
+    <w:p>
+      <w:r>
+        <w:t>Maximum of 100 simultaneous users</w:t>
+      </w:r>
+    </w:p>
+    <w:p/>
+    <w:p>
+      <w:r>
         <w:t>Common FAQ</w:t>
       </w:r>
     </w:p>
@@ -95,60 +167,22 @@
     <w:p/>
     <w:p>
       <w:r>
-        <w:t xml:space="preserve">Pros </w:t>
-      </w:r>
-      <w:r>
-        <w:t>of Binder:</w:t>
-      </w:r>
-    </w:p>
-    <w:p>
-      <w:r>
-        <w:t>Free opensource hosting service for interactive r documents.</w:t>
-      </w:r>
-    </w:p>
-    <w:p>
-      <w:r>
-        <w:t xml:space="preserve">Usable in several languages. </w:t>
-      </w:r>
-    </w:p>
-    <w:p>
-      <w:r>
-        <w:t xml:space="preserve">Reproducible </w:t>
-      </w:r>
-    </w:p>
-    <w:p/>
-    <w:p>
-      <w:r>
-        <w:t>Limitations:</w:t>
-      </w:r>
-      <w:r>
-        <w:br/>
-        <w:t>limited memory so not good for large computational projects</w:t>
-      </w:r>
-    </w:p>
-    <w:p>
-      <w:r>
-        <w:t xml:space="preserve">Will not remember changes made on the binder framework and will die after 10 minutes of interactivity. </w:t>
-      </w:r>
-    </w:p>
-    <w:p>
-      <w:r>
-        <w:t>An instance cannot live for longer than 12 hours.</w:t>
-      </w:r>
-    </w:p>
-    <w:p>
-      <w:r>
-        <w:t>Maximum of 100 simultaneous users</w:t>
-      </w:r>
-    </w:p>
-    <w:p/>
-    <w:p>
-      <w:r>
         <w:t>Setup</w:t>
       </w:r>
       <w:r>
-        <w:t xml:space="preserve"> 1. Using Docker and a Description file</w:t>
-      </w:r>
+        <w:t xml:space="preserve"> 1. Using </w:t>
+      </w:r>
+      <w:r>
+        <w:t xml:space="preserve">a </w:t>
+      </w:r>
+      <w:proofErr w:type="spellStart"/>
+      <w:r>
+        <w:t>Docker</w:t>
+      </w:r>
+      <w:r>
+        <w:t>file</w:t>
+      </w:r>
+      <w:proofErr w:type="spellEnd"/>
     </w:p>
     <w:p>
       <w:pPr>
@@ -217,6 +251,11 @@
       <w:r>
         <w:t xml:space="preserve">. </w:t>
       </w:r>
+    </w:p>
+    <w:p>
+      <w:pPr>
+        <w:pStyle w:val="ListParagraph"/>
+      </w:pPr>
     </w:p>
     <w:p>
       <w:pPr>
@@ -244,7 +283,7 @@
         <w:tblLook w:val="04A0" w:firstRow="1" w:lastRow="0" w:firstColumn="1" w:lastColumn="0" w:noHBand="0" w:noVBand="1"/>
       </w:tblPr>
       <w:tblGrid>
-        <w:gridCol w:w="2181"/>
+        <w:gridCol w:w="9020"/>
       </w:tblGrid>
       <w:tr>
         <w:tc>
@@ -282,22 +321,44 @@
             </w:pPr>
             <w:r>
               <w:rPr>
-                <w:rStyle w:val="pl-k"/>
-                <w:rFonts w:ascii="Consolas" w:hAnsi="Consolas" w:cs="Consolas"/>
-                <w:color w:val="24292E"/>
-                <w:sz w:val="18"/>
-                <w:szCs w:val="18"/>
+                <w:noProof/>
               </w:rPr>
-              <w:t>FROM</w:t>
-            </w:r>
-            <w:r>
-              <w:rPr>
-                <w:rFonts w:ascii="Consolas" w:hAnsi="Consolas" w:cs="Consolas"/>
-                <w:color w:val="24292E"/>
-                <w:sz w:val="18"/>
-                <w:szCs w:val="18"/>
-              </w:rPr>
-              <w:t xml:space="preserve"> rocker/binder:3.6.3</w:t>
+              <w:lastRenderedPageBreak/>
+              <w:drawing>
+                <wp:inline distT="0" distB="0" distL="0" distR="0" wp14:anchorId="08C78CD1" wp14:editId="6A71D63C">
+                  <wp:extent cx="5727700" cy="4314190"/>
+                  <wp:effectExtent l="0" t="0" r="0" b="3810"/>
+                  <wp:docPr id="3" name="Picture 3"/>
+                  <wp:cNvGraphicFramePr>
+                    <a:graphicFrameLocks xmlns:a="http://schemas.openxmlformats.org/drawingml/2006/main" noChangeAspect="1"/>
+                  </wp:cNvGraphicFramePr>
+                  <a:graphic xmlns:a="http://schemas.openxmlformats.org/drawingml/2006/main">
+                    <a:graphicData uri="http://schemas.openxmlformats.org/drawingml/2006/picture">
+                      <pic:pic xmlns:pic="http://schemas.openxmlformats.org/drawingml/2006/picture">
+                        <pic:nvPicPr>
+                          <pic:cNvPr id="1" name=""/>
+                          <pic:cNvPicPr/>
+                        </pic:nvPicPr>
+                        <pic:blipFill>
+                          <a:blip r:embed="rId5"/>
+                          <a:stretch>
+                            <a:fillRect/>
+                          </a:stretch>
+                        </pic:blipFill>
+                        <pic:spPr>
+                          <a:xfrm>
+                            <a:off x="0" y="0"/>
+                            <a:ext cx="5727700" cy="4314190"/>
+                          </a:xfrm>
+                          <a:prstGeom prst="rect">
+                            <a:avLst/>
+                          </a:prstGeom>
+                        </pic:spPr>
+                      </pic:pic>
+                    </a:graphicData>
+                  </a:graphic>
+                </wp:inline>
+              </w:drawing>
             </w:r>
           </w:p>
         </w:tc>
@@ -305,7 +366,7 @@
       <w:tr>
         <w:tc>
           <w:tcPr>
-            <w:tcW w:w="750" w:type="dxa"/>
+            <w:tcW w:w="2181" w:type="dxa"/>
             <w:shd w:val="clear" w:color="auto" w:fill="FFFFFF"/>
             <w:noWrap/>
             <w:tcMar>
@@ -335,16 +396,6 @@
       <w:pPr>
         <w:pStyle w:val="ListParagraph"/>
       </w:pPr>
-    </w:p>
-    <w:p>
-      <w:pPr>
-        <w:pStyle w:val="ListParagraph"/>
-      </w:pPr>
-    </w:p>
-    <w:p>
-      <w:pPr>
-        <w:pStyle w:val="ListParagraph"/>
-      </w:pPr>
       <w:r>
         <w:t xml:space="preserve">The tag :3.6.3, refers to what version of RStudio binder should load up. </w:t>
       </w:r>
@@ -370,8 +421,13 @@
           <w:numId w:val="1"/>
         </w:numPr>
       </w:pPr>
-      <w:r>
-        <w:t>Description file</w:t>
+      <w:proofErr w:type="spellStart"/>
+      <w:r>
+        <w:t>Install.R</w:t>
+      </w:r>
+      <w:proofErr w:type="spellEnd"/>
+      <w:r>
+        <w:t xml:space="preserve"> file</w:t>
       </w:r>
     </w:p>
     <w:p>
@@ -379,7 +435,232 @@
         <w:pStyle w:val="ListParagraph"/>
       </w:pPr>
       <w:r>
-        <w:t xml:space="preserve">What is description file </w:t>
+        <w:t xml:space="preserve">This is an R script file which contains all the specific packages needed for your R-package to run on. For </w:t>
+      </w:r>
+      <w:proofErr w:type="gramStart"/>
+      <w:r>
+        <w:t>example</w:t>
+      </w:r>
+      <w:proofErr w:type="gramEnd"/>
+      <w:r>
+        <w:t xml:space="preserve"> if your package relies on external </w:t>
+      </w:r>
+      <w:proofErr w:type="spellStart"/>
+      <w:r>
+        <w:t>pacakges</w:t>
+      </w:r>
+      <w:proofErr w:type="spellEnd"/>
+      <w:r>
+        <w:t xml:space="preserve"> from </w:t>
+      </w:r>
+      <w:proofErr w:type="spellStart"/>
+      <w:r>
+        <w:t>github</w:t>
+      </w:r>
+      <w:proofErr w:type="spellEnd"/>
+      <w:r>
+        <w:t xml:space="preserve"> which are not </w:t>
+      </w:r>
+      <w:proofErr w:type="spellStart"/>
+      <w:r>
+        <w:t>avalibale</w:t>
+      </w:r>
+      <w:proofErr w:type="spellEnd"/>
+      <w:r>
+        <w:t xml:space="preserve"> on CRAN you will need to include the </w:t>
+      </w:r>
+      <w:proofErr w:type="spellStart"/>
+      <w:r>
+        <w:t>devtools</w:t>
+      </w:r>
+      <w:proofErr w:type="spellEnd"/>
+      <w:r>
+        <w:t xml:space="preserve"> packages and then use </w:t>
+      </w:r>
+    </w:p>
+    <w:tbl>
+      <w:tblPr>
+        <w:tblW w:w="0" w:type="auto"/>
+        <w:tblCellMar>
+          <w:top w:w="15" w:type="dxa"/>
+          <w:left w:w="15" w:type="dxa"/>
+          <w:bottom w:w="15" w:type="dxa"/>
+          <w:right w:w="15" w:type="dxa"/>
+        </w:tblCellMar>
+        <w:tblLook w:val="04A0" w:firstRow="1" w:lastRow="0" w:firstColumn="1" w:lastColumn="0" w:noHBand="0" w:noVBand="1"/>
+      </w:tblPr>
+      <w:tblGrid>
+        <w:gridCol w:w="5645"/>
+      </w:tblGrid>
+      <w:tr>
+        <w:tc>
+          <w:tcPr>
+            <w:tcW w:w="0" w:type="auto"/>
+            <w:tcMar>
+              <w:top w:w="0" w:type="dxa"/>
+              <w:left w:w="150" w:type="dxa"/>
+              <w:bottom w:w="0" w:type="dxa"/>
+              <w:right w:w="150" w:type="dxa"/>
+            </w:tcMar>
+            <w:hideMark/>
+          </w:tcPr>
+          <w:p>
+            <w:pPr>
+              <w:spacing w:line="300" w:lineRule="atLeast"/>
+              <w:rPr>
+                <w:rFonts w:ascii="Consolas" w:hAnsi="Consolas" w:cs="Consolas"/>
+                <w:sz w:val="18"/>
+                <w:szCs w:val="18"/>
+              </w:rPr>
+            </w:pPr>
+            <w:proofErr w:type="gramStart"/>
+            <w:r>
+              <w:rPr>
+                <w:rFonts w:ascii="Consolas" w:hAnsi="Consolas" w:cs="Consolas"/>
+                <w:sz w:val="18"/>
+                <w:szCs w:val="18"/>
+              </w:rPr>
+              <w:t>remotes::</w:t>
+            </w:r>
+            <w:proofErr w:type="spellStart"/>
+            <w:proofErr w:type="gramEnd"/>
+            <w:r>
+              <w:rPr>
+                <w:rFonts w:ascii="Consolas" w:hAnsi="Consolas" w:cs="Consolas"/>
+                <w:sz w:val="18"/>
+                <w:szCs w:val="18"/>
+              </w:rPr>
+              <w:t>install_github</w:t>
+            </w:r>
+            <w:proofErr w:type="spellEnd"/>
+            <w:r>
+              <w:rPr>
+                <w:rFonts w:ascii="Consolas" w:hAnsi="Consolas" w:cs="Consolas"/>
+                <w:sz w:val="18"/>
+                <w:szCs w:val="18"/>
+              </w:rPr>
+              <w:t>("</w:t>
+            </w:r>
+            <w:proofErr w:type="spellStart"/>
+            <w:r>
+              <w:rPr>
+                <w:rFonts w:ascii="Consolas" w:hAnsi="Consolas" w:cs="Consolas"/>
+                <w:sz w:val="18"/>
+                <w:szCs w:val="18"/>
+              </w:rPr>
+              <w:t>rstudio</w:t>
+            </w:r>
+            <w:proofErr w:type="spellEnd"/>
+            <w:r>
+              <w:rPr>
+                <w:rFonts w:ascii="Consolas" w:hAnsi="Consolas" w:cs="Consolas"/>
+                <w:sz w:val="18"/>
+                <w:szCs w:val="18"/>
+              </w:rPr>
+              <w:t>-education/</w:t>
+            </w:r>
+            <w:proofErr w:type="spellStart"/>
+            <w:r>
+              <w:rPr>
+                <w:rFonts w:ascii="Consolas" w:hAnsi="Consolas" w:cs="Consolas"/>
+                <w:sz w:val="18"/>
+                <w:szCs w:val="18"/>
+              </w:rPr>
+              <w:t>gradethis</w:t>
+            </w:r>
+            <w:proofErr w:type="spellEnd"/>
+            <w:r>
+              <w:rPr>
+                <w:rFonts w:ascii="Consolas" w:hAnsi="Consolas" w:cs="Consolas"/>
+                <w:sz w:val="18"/>
+                <w:szCs w:val="18"/>
+              </w:rPr>
+              <w:t>")</w:t>
+            </w:r>
+          </w:p>
+        </w:tc>
+      </w:tr>
+      <w:tr>
+        <w:tc>
+          <w:tcPr>
+            <w:tcW w:w="0" w:type="auto"/>
+            <w:tcMar>
+              <w:top w:w="0" w:type="dxa"/>
+              <w:left w:w="150" w:type="dxa"/>
+              <w:bottom w:w="0" w:type="dxa"/>
+              <w:right w:w="150" w:type="dxa"/>
+            </w:tcMar>
+          </w:tcPr>
+          <w:p>
+            <w:pPr>
+              <w:spacing w:line="300" w:lineRule="atLeast"/>
+              <w:rPr>
+                <w:rFonts w:ascii="Consolas" w:hAnsi="Consolas" w:cs="Consolas"/>
+                <w:sz w:val="18"/>
+                <w:szCs w:val="18"/>
+              </w:rPr>
+            </w:pPr>
+          </w:p>
+        </w:tc>
+      </w:tr>
+    </w:tbl>
+    <w:p>
+      <w:pPr>
+        <w:rPr>
+          <w:rFonts w:ascii="Segoe UI" w:hAnsi="Segoe UI" w:cs="Segoe UI"/>
+          <w:color w:val="24292E"/>
+          <w:sz w:val="21"/>
+          <w:szCs w:val="21"/>
+        </w:rPr>
+      </w:pPr>
+      <w:r>
+        <w:rPr>
+          <w:rFonts w:ascii="Segoe UI" w:hAnsi="Segoe UI" w:cs="Segoe UI"/>
+          <w:color w:val="24292E"/>
+          <w:sz w:val="21"/>
+          <w:szCs w:val="21"/>
+        </w:rPr>
+        <w:t xml:space="preserve">to install the </w:t>
+      </w:r>
+      <w:proofErr w:type="spellStart"/>
+      <w:r>
+        <w:rPr>
+          <w:rFonts w:ascii="Segoe UI" w:hAnsi="Segoe UI" w:cs="Segoe UI"/>
+          <w:color w:val="24292E"/>
+          <w:sz w:val="21"/>
+          <w:szCs w:val="21"/>
+        </w:rPr>
+        <w:t>github</w:t>
+      </w:r>
+      <w:proofErr w:type="spellEnd"/>
+      <w:r>
+        <w:rPr>
+          <w:rFonts w:ascii="Segoe UI" w:hAnsi="Segoe UI" w:cs="Segoe UI"/>
+          <w:color w:val="24292E"/>
+          <w:sz w:val="21"/>
+          <w:szCs w:val="21"/>
+        </w:rPr>
+        <w:t xml:space="preserve"> package. Note that sometimes these </w:t>
+      </w:r>
+      <w:proofErr w:type="spellStart"/>
+      <w:r>
+        <w:rPr>
+          <w:rFonts w:ascii="Segoe UI" w:hAnsi="Segoe UI" w:cs="Segoe UI"/>
+          <w:color w:val="24292E"/>
+          <w:sz w:val="21"/>
+          <w:szCs w:val="21"/>
+        </w:rPr>
+        <w:t>github</w:t>
+      </w:r>
+      <w:proofErr w:type="spellEnd"/>
+      <w:r>
+        <w:rPr>
+          <w:rFonts w:ascii="Segoe UI" w:hAnsi="Segoe UI" w:cs="Segoe UI"/>
+          <w:color w:val="24292E"/>
+          <w:sz w:val="21"/>
+          <w:szCs w:val="21"/>
+        </w:rPr>
+        <w:t xml:space="preserve"> packages may not be able to run on the 3.6.3 version of R and therefore will not work. </w:t>
       </w:r>
     </w:p>
     <w:p/>
@@ -395,8 +676,122 @@
         <w:t>Hosting on binder</w:t>
       </w:r>
     </w:p>
+    <w:p>
+      <w:pPr>
+        <w:pStyle w:val="ListParagraph"/>
+      </w:pPr>
+      <w:r>
+        <w:t xml:space="preserve">To host your package onto myBinder.org you load your </w:t>
+      </w:r>
+      <w:proofErr w:type="spellStart"/>
+      <w:r>
+        <w:t>github</w:t>
+      </w:r>
+      <w:proofErr w:type="spellEnd"/>
+      <w:r>
+        <w:t xml:space="preserve"> </w:t>
+      </w:r>
+      <w:proofErr w:type="spellStart"/>
+      <w:r>
+        <w:t>url</w:t>
+      </w:r>
+      <w:proofErr w:type="spellEnd"/>
+      <w:r>
+        <w:t xml:space="preserve"> into the </w:t>
+      </w:r>
+      <w:proofErr w:type="spellStart"/>
+      <w:r>
+        <w:t>girhub</w:t>
+      </w:r>
+      <w:proofErr w:type="spellEnd"/>
+      <w:r>
+        <w:t xml:space="preserve"> link:</w:t>
+      </w:r>
+    </w:p>
+    <w:p>
+      <w:pPr>
+        <w:pStyle w:val="ListParagraph"/>
+      </w:pPr>
+    </w:p>
+    <w:p>
+      <w:r>
+        <w:lastRenderedPageBreak/>
+        <w:drawing>
+          <wp:inline distT="0" distB="0" distL="0" distR="0" wp14:anchorId="472EBE37" wp14:editId="77C03F8A">
+            <wp:extent cx="5727700" cy="2629535"/>
+            <wp:effectExtent l="0" t="0" r="0" b="0"/>
+            <wp:docPr id="1" name="Picture 1" descr="Graphical user interface, text, application, email&#10;&#10;Description automatically generated"/>
+            <wp:cNvGraphicFramePr>
+              <a:graphicFrameLocks xmlns:a="http://schemas.openxmlformats.org/drawingml/2006/main" noChangeAspect="1"/>
+            </wp:cNvGraphicFramePr>
+            <a:graphic xmlns:a="http://schemas.openxmlformats.org/drawingml/2006/main">
+              <a:graphicData uri="http://schemas.openxmlformats.org/drawingml/2006/picture">
+                <pic:pic xmlns:pic="http://schemas.openxmlformats.org/drawingml/2006/picture">
+                  <pic:nvPicPr>
+                    <pic:cNvPr id="1" name="Picture 1" descr="Graphical user interface, text, application, email&#10;&#10;Description automatically generated"/>
+                    <pic:cNvPicPr/>
+                  </pic:nvPicPr>
+                  <pic:blipFill>
+                    <a:blip r:embed="rId6"/>
+                    <a:stretch>
+                      <a:fillRect/>
+                    </a:stretch>
+                  </pic:blipFill>
+                  <pic:spPr>
+                    <a:xfrm>
+                      <a:off x="0" y="0"/>
+                      <a:ext cx="5727700" cy="2629535"/>
+                    </a:xfrm>
+                    <a:prstGeom prst="rect">
+                      <a:avLst/>
+                    </a:prstGeom>
+                  </pic:spPr>
+                </pic:pic>
+              </a:graphicData>
+            </a:graphic>
+          </wp:inline>
+        </w:drawing>
+      </w:r>
+    </w:p>
     <w:p/>
     <w:p/>
+    <w:p>
+      <w:r>
+        <w:t>Make sure that you have this set to URL and have /</w:t>
+      </w:r>
+      <w:proofErr w:type="spellStart"/>
+      <w:r>
+        <w:t>rstudio</w:t>
+      </w:r>
+      <w:proofErr w:type="spellEnd"/>
+      <w:r>
+        <w:t xml:space="preserve">. Launch and wait for your binder to load. Initialisation can take up to 10 minutes. If your </w:t>
+      </w:r>
+      <w:proofErr w:type="spellStart"/>
+      <w:r>
+        <w:t>github</w:t>
+      </w:r>
+      <w:proofErr w:type="spellEnd"/>
+      <w:r>
+        <w:t xml:space="preserve"> </w:t>
+      </w:r>
+      <w:proofErr w:type="spellStart"/>
+      <w:r>
+        <w:t>url</w:t>
+      </w:r>
+      <w:proofErr w:type="spellEnd"/>
+      <w:r>
+        <w:t xml:space="preserve"> has /tree/main remove this section otherwise the </w:t>
+      </w:r>
+      <w:proofErr w:type="spellStart"/>
+      <w:r>
+        <w:t>inislatiation</w:t>
+      </w:r>
+      <w:proofErr w:type="spellEnd"/>
+      <w:r>
+        <w:t xml:space="preserve"> will not work.</w:t>
+      </w:r>
+    </w:p>
     <w:p/>
     <w:p/>
     <w:p>
@@ -569,10 +964,26 @@
     </w:p>
     <w:p/>
     <w:p>
-      <w:r>
-        <w:t>https://docs.docker.com/get-started/overview/</w:t>
-      </w:r>
-    </w:p>
+      <w:hyperlink r:id="rId7" w:history="1">
+        <w:r>
+          <w:rPr>
+            <w:rStyle w:val="Hyperlink"/>
+          </w:rPr>
+          <w:t>https://docs.docker.com/get-started/overview/</w:t>
+        </w:r>
+      </w:hyperlink>
+    </w:p>
+    <w:p>
+      <w:hyperlink r:id="rId8" w:history="1">
+        <w:r>
+          <w:rPr>
+            <w:rStyle w:val="Hyperlink"/>
+          </w:rPr>
+          <w:t>https://github.com/januz/binder-works/blob/master/Dockerfile</w:t>
+        </w:r>
+      </w:hyperlink>
+    </w:p>
+    <w:p/>
     <w:sectPr>
       <w:pgSz w:w="11900" w:h="16840"/>
       <w:pgMar w:top="1440" w:right="1440" w:bottom="1440" w:left="1440" w:header="708" w:footer="708" w:gutter="0"/>
@@ -674,8 +1085,123 @@
       </w:pPr>
     </w:lvl>
   </w:abstractNum>
+  <w:abstractNum w:abstractNumId="1" w15:restartNumberingAfterBreak="0">
+    <w:nsid w:val="653D2252"/>
+    <w:multiLevelType w:val="hybridMultilevel"/>
+    <w:tmpl w:val="D4D6C402"/>
+    <w:lvl w:ilvl="0" w:tplc="08090001">
+      <w:numFmt w:val="bullet"/>
+      <w:lvlText w:val=""/>
+      <w:lvlJc w:val="left"/>
+      <w:pPr>
+        <w:ind w:left="720" w:hanging="360"/>
+      </w:pPr>
+      <w:rPr>
+        <w:rFonts w:ascii="Symbol" w:eastAsia="Times New Roman" w:hAnsi="Symbol" w:cs="Times New Roman" w:hint="default"/>
+      </w:rPr>
+    </w:lvl>
+    <w:lvl w:ilvl="1" w:tplc="08090003" w:tentative="1">
+      <w:start w:val="1"/>
+      <w:numFmt w:val="bullet"/>
+      <w:lvlText w:val="o"/>
+      <w:lvlJc w:val="left"/>
+      <w:pPr>
+        <w:ind w:left="1440" w:hanging="360"/>
+      </w:pPr>
+      <w:rPr>
+        <w:rFonts w:ascii="Courier New" w:hAnsi="Courier New" w:cs="Courier New" w:hint="default"/>
+      </w:rPr>
+    </w:lvl>
+    <w:lvl w:ilvl="2" w:tplc="08090005" w:tentative="1">
+      <w:start w:val="1"/>
+      <w:numFmt w:val="bullet"/>
+      <w:lvlText w:val=""/>
+      <w:lvlJc w:val="left"/>
+      <w:pPr>
+        <w:ind w:left="2160" w:hanging="360"/>
+      </w:pPr>
+      <w:rPr>
+        <w:rFonts w:ascii="Wingdings" w:hAnsi="Wingdings" w:hint="default"/>
+      </w:rPr>
+    </w:lvl>
+    <w:lvl w:ilvl="3" w:tplc="08090001" w:tentative="1">
+      <w:start w:val="1"/>
+      <w:numFmt w:val="bullet"/>
+      <w:lvlText w:val=""/>
+      <w:lvlJc w:val="left"/>
+      <w:pPr>
+        <w:ind w:left="2880" w:hanging="360"/>
+      </w:pPr>
+      <w:rPr>
+        <w:rFonts w:ascii="Symbol" w:hAnsi="Symbol" w:hint="default"/>
+      </w:rPr>
+    </w:lvl>
+    <w:lvl w:ilvl="4" w:tplc="08090003" w:tentative="1">
+      <w:start w:val="1"/>
+      <w:numFmt w:val="bullet"/>
+      <w:lvlText w:val="o"/>
+      <w:lvlJc w:val="left"/>
+      <w:pPr>
+        <w:ind w:left="3600" w:hanging="360"/>
+      </w:pPr>
+      <w:rPr>
+        <w:rFonts w:ascii="Courier New" w:hAnsi="Courier New" w:cs="Courier New" w:hint="default"/>
+      </w:rPr>
+    </w:lvl>
+    <w:lvl w:ilvl="5" w:tplc="08090005" w:tentative="1">
+      <w:start w:val="1"/>
+      <w:numFmt w:val="bullet"/>
+      <w:lvlText w:val=""/>
+      <w:lvlJc w:val="left"/>
+      <w:pPr>
+        <w:ind w:left="4320" w:hanging="360"/>
+      </w:pPr>
+      <w:rPr>
+        <w:rFonts w:ascii="Wingdings" w:hAnsi="Wingdings" w:hint="default"/>
+      </w:rPr>
+    </w:lvl>
+    <w:lvl w:ilvl="6" w:tplc="08090001" w:tentative="1">
+      <w:start w:val="1"/>
+      <w:numFmt w:val="bullet"/>
+      <w:lvlText w:val=""/>
+      <w:lvlJc w:val="left"/>
+      <w:pPr>
+        <w:ind w:left="5040" w:hanging="360"/>
+      </w:pPr>
+      <w:rPr>
+        <w:rFonts w:ascii="Symbol" w:hAnsi="Symbol" w:hint="default"/>
+      </w:rPr>
+    </w:lvl>
+    <w:lvl w:ilvl="7" w:tplc="08090003" w:tentative="1">
+      <w:start w:val="1"/>
+      <w:numFmt w:val="bullet"/>
+      <w:lvlText w:val="o"/>
+      <w:lvlJc w:val="left"/>
+      <w:pPr>
+        <w:ind w:left="5760" w:hanging="360"/>
+      </w:pPr>
+      <w:rPr>
+        <w:rFonts w:ascii="Courier New" w:hAnsi="Courier New" w:cs="Courier New" w:hint="default"/>
+      </w:rPr>
+    </w:lvl>
+    <w:lvl w:ilvl="8" w:tplc="08090005" w:tentative="1">
+      <w:start w:val="1"/>
+      <w:numFmt w:val="bullet"/>
+      <w:lvlText w:val=""/>
+      <w:lvlJc w:val="left"/>
+      <w:pPr>
+        <w:ind w:left="6480" w:hanging="360"/>
+      </w:pPr>
+      <w:rPr>
+        <w:rFonts w:ascii="Wingdings" w:hAnsi="Wingdings" w:hint="default"/>
+      </w:rPr>
+    </w:lvl>
+  </w:abstractNum>
   <w:num w:numId="1">
     <w:abstractNumId w:val="0"/>
+  </w:num>
+  <w:num w:numId="2">
+    <w:abstractNumId w:val="1"/>
   </w:num>
 </w:numbering>
 </file>
@@ -1135,7 +1661,6 @@
     <w:name w:val="Hyperlink"/>
     <w:basedOn w:val="DefaultParagraphFont"/>
     <w:uiPriority w:val="99"/>
-    <w:semiHidden/>
     <w:unhideWhenUsed/>
     <w:rsid w:val="00BC1AA4"/>
     <w:rPr>
@@ -1204,6 +1729,33 @@
     <w:name w:val="pl-k"/>
     <w:basedOn w:val="DefaultParagraphFont"/>
     <w:rsid w:val="00431DEE"/>
+  </w:style>
+  <w:style w:type="character" w:customStyle="1" w:styleId="pl-e">
+    <w:name w:val="pl-e"/>
+    <w:basedOn w:val="DefaultParagraphFont"/>
+    <w:rsid w:val="00830ECE"/>
+  </w:style>
+  <w:style w:type="character" w:customStyle="1" w:styleId="pl-s">
+    <w:name w:val="pl-s"/>
+    <w:basedOn w:val="DefaultParagraphFont"/>
+    <w:rsid w:val="00830ECE"/>
+  </w:style>
+  <w:style w:type="character" w:customStyle="1" w:styleId="pl-pds">
+    <w:name w:val="pl-pds"/>
+    <w:basedOn w:val="DefaultParagraphFont"/>
+    <w:rsid w:val="00830ECE"/>
+  </w:style>
+  <w:style w:type="character" w:styleId="UnresolvedMention">
+    <w:name w:val="Unresolved Mention"/>
+    <w:basedOn w:val="DefaultParagraphFont"/>
+    <w:uiPriority w:val="99"/>
+    <w:semiHidden/>
+    <w:unhideWhenUsed/>
+    <w:rsid w:val="00CC333E"/>
+    <w:rPr>
+      <w:color w:val="605E5C"/>
+      <w:shd w:val="clear" w:color="auto" w:fill="E1DFDD"/>
+    </w:rPr>
   </w:style>
 </w:styles>
 </file>

</xml_diff>